<commit_message>
Détail de produit insertion d'un produit en bdd page d'erreur personnalisée
</commit_message>
<xml_diff>
--- a/save-restitution/Restitution du 26.docx
+++ b/save-restitution/Restitution du 26.docx
@@ -8,253 +8,32 @@
         <w:jc w:val="center"/>
       </w:pPr>
       <w:r>
-        <w:t>Restitution du 25</w:t>
-      </w:r>
-      <w:r>
-        <w:t>/06/2019</w:t>
-      </w:r>
-    </w:p>
-    <w:p>
-      <w:pPr>
-        <w:pStyle w:val="Paragraphedeliste"/>
-        <w:numPr>
-          <w:ilvl w:val="0"/>
-          <w:numId w:val="4"/>
-        </w:numPr>
-        <w:rPr>
-          <w:sz w:val="32"/>
-          <w:szCs w:val="32"/>
-        </w:rPr>
-      </w:pPr>
-      <w:r>
-        <w:rPr>
-          <w:sz w:val="32"/>
-          <w:szCs w:val="32"/>
-        </w:rPr>
-        <w:t>Doctrine</w:t>
-      </w:r>
-    </w:p>
-    <w:p>
-      <w:pPr>
-        <w:pStyle w:val="Paragraphedeliste"/>
-        <w:numPr>
-          <w:ilvl w:val="1"/>
-          <w:numId w:val="4"/>
-        </w:numPr>
-        <w:rPr>
-          <w:sz w:val="32"/>
-          <w:szCs w:val="32"/>
-        </w:rPr>
-      </w:pPr>
-      <w:r>
-        <w:rPr>
-          <w:sz w:val="32"/>
-          <w:szCs w:val="32"/>
-        </w:rPr>
-        <w:t>Récupération de la librairie (doctrine, maker)</w:t>
-      </w:r>
-    </w:p>
-    <w:p>
-      <w:pPr>
-        <w:pStyle w:val="Paragraphedeliste"/>
-        <w:numPr>
-          <w:ilvl w:val="1"/>
-          <w:numId w:val="4"/>
-        </w:numPr>
-        <w:rPr>
-          <w:sz w:val="32"/>
-          <w:szCs w:val="32"/>
-        </w:rPr>
-      </w:pPr>
-      <w:r>
-        <w:rPr>
-          <w:sz w:val="32"/>
-          <w:szCs w:val="32"/>
-        </w:rPr>
-        <w:t xml:space="preserve">Création et paramétrage du </w:t>
-      </w:r>
-      <w:proofErr w:type="gramStart"/>
-      <w:r>
-        <w:rPr>
-          <w:sz w:val="32"/>
-          <w:szCs w:val="32"/>
-        </w:rPr>
-        <w:t>« .</w:t>
-      </w:r>
-      <w:proofErr w:type="spellStart"/>
-      <w:r>
-        <w:rPr>
-          <w:sz w:val="32"/>
-          <w:szCs w:val="32"/>
-        </w:rPr>
-        <w:t>env</w:t>
-      </w:r>
-      <w:proofErr w:type="gramEnd"/>
-      <w:r>
-        <w:rPr>
-          <w:sz w:val="32"/>
-          <w:szCs w:val="32"/>
-        </w:rPr>
-        <w:t>.local</w:t>
-      </w:r>
-      <w:proofErr w:type="spellEnd"/>
-      <w:r>
-        <w:rPr>
-          <w:sz w:val="32"/>
-          <w:szCs w:val="32"/>
-        </w:rPr>
-        <w:t xml:space="preserve"> » </w:t>
-      </w:r>
-    </w:p>
-    <w:p>
-      <w:pPr>
-        <w:pStyle w:val="Paragraphedeliste"/>
-        <w:numPr>
-          <w:ilvl w:val="1"/>
-          <w:numId w:val="4"/>
-        </w:numPr>
-        <w:rPr>
-          <w:sz w:val="32"/>
-          <w:szCs w:val="32"/>
-        </w:rPr>
-      </w:pPr>
-      <w:r>
-        <w:rPr>
-          <w:sz w:val="32"/>
-          <w:szCs w:val="32"/>
-        </w:rPr>
-        <w:t>Création de la BDD avec Doctrine</w:t>
-      </w:r>
-    </w:p>
-    <w:p>
-      <w:pPr>
-        <w:pStyle w:val="Paragraphedeliste"/>
-        <w:numPr>
-          <w:ilvl w:val="1"/>
-          <w:numId w:val="4"/>
-        </w:numPr>
-        <w:rPr>
-          <w:sz w:val="32"/>
-          <w:szCs w:val="32"/>
-        </w:rPr>
-      </w:pPr>
-      <w:r>
-        <w:rPr>
-          <w:sz w:val="32"/>
-          <w:szCs w:val="32"/>
-        </w:rPr>
-        <w:t>Création des entités</w:t>
-      </w:r>
-    </w:p>
-    <w:p>
-      <w:pPr>
-        <w:pStyle w:val="Paragraphedeliste"/>
-        <w:numPr>
-          <w:ilvl w:val="2"/>
-          <w:numId w:val="4"/>
-        </w:numPr>
-        <w:rPr>
-          <w:sz w:val="32"/>
-          <w:szCs w:val="32"/>
-        </w:rPr>
-      </w:pPr>
-      <w:r>
-        <w:rPr>
-          <w:sz w:val="32"/>
-          <w:szCs w:val="32"/>
-        </w:rPr>
-        <w:t>Product</w:t>
-      </w:r>
-    </w:p>
-    <w:p>
-      <w:pPr>
-        <w:pStyle w:val="Paragraphedeliste"/>
-        <w:numPr>
-          <w:ilvl w:val="2"/>
-          <w:numId w:val="4"/>
-        </w:numPr>
-        <w:rPr>
-          <w:sz w:val="32"/>
-          <w:szCs w:val="32"/>
-        </w:rPr>
-      </w:pPr>
-      <w:r>
-        <w:rPr>
-          <w:sz w:val="32"/>
-          <w:szCs w:val="32"/>
-        </w:rPr>
-        <w:t>Tag</w:t>
-      </w:r>
-    </w:p>
-    <w:p>
-      <w:pPr>
-        <w:pStyle w:val="Paragraphedeliste"/>
-        <w:numPr>
-          <w:ilvl w:val="2"/>
-          <w:numId w:val="4"/>
-        </w:numPr>
-        <w:rPr>
-          <w:sz w:val="32"/>
-          <w:szCs w:val="32"/>
-        </w:rPr>
-      </w:pPr>
-      <w:proofErr w:type="spellStart"/>
-      <w:r>
-        <w:rPr>
-          <w:sz w:val="32"/>
-          <w:szCs w:val="32"/>
-        </w:rPr>
-        <w:t>Category</w:t>
-      </w:r>
-      <w:proofErr w:type="spellEnd"/>
-    </w:p>
-    <w:p>
-      <w:pPr>
-        <w:pStyle w:val="Paragraphedeliste"/>
-        <w:numPr>
-          <w:ilvl w:val="2"/>
-          <w:numId w:val="4"/>
-        </w:numPr>
-        <w:rPr>
-          <w:sz w:val="32"/>
-          <w:szCs w:val="32"/>
-        </w:rPr>
-      </w:pPr>
-      <w:r>
-        <w:rPr>
-          <w:sz w:val="32"/>
-          <w:szCs w:val="32"/>
-        </w:rPr>
-        <w:t>Mise en place des relations entre entités</w:t>
-      </w:r>
-    </w:p>
-    <w:p>
-      <w:pPr>
-        <w:pStyle w:val="Paragraphedeliste"/>
-        <w:numPr>
-          <w:ilvl w:val="1"/>
-          <w:numId w:val="4"/>
-        </w:numPr>
-        <w:rPr>
-          <w:sz w:val="32"/>
-          <w:szCs w:val="32"/>
-        </w:rPr>
-      </w:pPr>
-      <w:r>
-        <w:rPr>
-          <w:sz w:val="32"/>
-          <w:szCs w:val="32"/>
-        </w:rPr>
-        <w:t>Création et exécution des migratio</w:t>
+        <w:t>Restitution du 26</w:t>
       </w:r>
       <w:bookmarkStart w:id="0" w:name="_GoBack"/>
       <w:bookmarkEnd w:id="0"/>
       <w:r>
-        <w:rPr>
-          <w:sz w:val="32"/>
-          <w:szCs w:val="32"/>
-        </w:rPr>
-        <w:t>ns</w:t>
+        <w:t>/06/2019</w:t>
+      </w:r>
+    </w:p>
+    <w:p>
+      <w:pPr>
+        <w:pStyle w:val="Paragraphedeliste"/>
+        <w:numPr>
+          <w:ilvl w:val="0"/>
+          <w:numId w:val="4"/>
+        </w:numPr>
+        <w:rPr>
+          <w:sz w:val="32"/>
+          <w:szCs w:val="32"/>
+        </w:rPr>
+      </w:pPr>
+      <w:r>
+        <w:rPr>
+          <w:sz w:val="32"/>
+          <w:szCs w:val="32"/>
+        </w:rPr>
+        <w:t>Doctrine</w:t>
       </w:r>
     </w:p>
     <w:p>
@@ -274,6 +53,186 @@
           <w:sz w:val="32"/>
           <w:szCs w:val="32"/>
         </w:rPr>
+        <w:t>Récupération de la librairie (doctrine, maker)</w:t>
+      </w:r>
+    </w:p>
+    <w:p>
+      <w:pPr>
+        <w:pStyle w:val="Paragraphedeliste"/>
+        <w:numPr>
+          <w:ilvl w:val="1"/>
+          <w:numId w:val="4"/>
+        </w:numPr>
+        <w:rPr>
+          <w:sz w:val="32"/>
+          <w:szCs w:val="32"/>
+        </w:rPr>
+      </w:pPr>
+      <w:r>
+        <w:rPr>
+          <w:sz w:val="32"/>
+          <w:szCs w:val="32"/>
+        </w:rPr>
+        <w:t xml:space="preserve">Création et paramétrage du « .env.local » </w:t>
+      </w:r>
+    </w:p>
+    <w:p>
+      <w:pPr>
+        <w:pStyle w:val="Paragraphedeliste"/>
+        <w:numPr>
+          <w:ilvl w:val="1"/>
+          <w:numId w:val="4"/>
+        </w:numPr>
+        <w:rPr>
+          <w:sz w:val="32"/>
+          <w:szCs w:val="32"/>
+        </w:rPr>
+      </w:pPr>
+      <w:r>
+        <w:rPr>
+          <w:sz w:val="32"/>
+          <w:szCs w:val="32"/>
+        </w:rPr>
+        <w:t>Création de la BDD avec Doctrine</w:t>
+      </w:r>
+    </w:p>
+    <w:p>
+      <w:pPr>
+        <w:pStyle w:val="Paragraphedeliste"/>
+        <w:numPr>
+          <w:ilvl w:val="1"/>
+          <w:numId w:val="4"/>
+        </w:numPr>
+        <w:rPr>
+          <w:sz w:val="32"/>
+          <w:szCs w:val="32"/>
+        </w:rPr>
+      </w:pPr>
+      <w:r>
+        <w:rPr>
+          <w:sz w:val="32"/>
+          <w:szCs w:val="32"/>
+        </w:rPr>
+        <w:t>Création des entités</w:t>
+      </w:r>
+    </w:p>
+    <w:p>
+      <w:pPr>
+        <w:pStyle w:val="Paragraphedeliste"/>
+        <w:numPr>
+          <w:ilvl w:val="2"/>
+          <w:numId w:val="4"/>
+        </w:numPr>
+        <w:rPr>
+          <w:sz w:val="32"/>
+          <w:szCs w:val="32"/>
+        </w:rPr>
+      </w:pPr>
+      <w:r>
+        <w:rPr>
+          <w:sz w:val="32"/>
+          <w:szCs w:val="32"/>
+        </w:rPr>
+        <w:t>Product</w:t>
+      </w:r>
+    </w:p>
+    <w:p>
+      <w:pPr>
+        <w:pStyle w:val="Paragraphedeliste"/>
+        <w:numPr>
+          <w:ilvl w:val="2"/>
+          <w:numId w:val="4"/>
+        </w:numPr>
+        <w:rPr>
+          <w:sz w:val="32"/>
+          <w:szCs w:val="32"/>
+        </w:rPr>
+      </w:pPr>
+      <w:r>
+        <w:rPr>
+          <w:sz w:val="32"/>
+          <w:szCs w:val="32"/>
+        </w:rPr>
+        <w:t>Tag</w:t>
+      </w:r>
+    </w:p>
+    <w:p>
+      <w:pPr>
+        <w:pStyle w:val="Paragraphedeliste"/>
+        <w:numPr>
+          <w:ilvl w:val="2"/>
+          <w:numId w:val="4"/>
+        </w:numPr>
+        <w:rPr>
+          <w:sz w:val="32"/>
+          <w:szCs w:val="32"/>
+        </w:rPr>
+      </w:pPr>
+      <w:r>
+        <w:rPr>
+          <w:sz w:val="32"/>
+          <w:szCs w:val="32"/>
+        </w:rPr>
+        <w:t>Category</w:t>
+      </w:r>
+    </w:p>
+    <w:p>
+      <w:pPr>
+        <w:pStyle w:val="Paragraphedeliste"/>
+        <w:numPr>
+          <w:ilvl w:val="2"/>
+          <w:numId w:val="4"/>
+        </w:numPr>
+        <w:rPr>
+          <w:sz w:val="32"/>
+          <w:szCs w:val="32"/>
+        </w:rPr>
+      </w:pPr>
+      <w:r>
+        <w:rPr>
+          <w:sz w:val="32"/>
+          <w:szCs w:val="32"/>
+        </w:rPr>
+        <w:t>Mise en place des relations entre entités</w:t>
+      </w:r>
+    </w:p>
+    <w:p>
+      <w:pPr>
+        <w:pStyle w:val="Paragraphedeliste"/>
+        <w:numPr>
+          <w:ilvl w:val="1"/>
+          <w:numId w:val="4"/>
+        </w:numPr>
+        <w:rPr>
+          <w:sz w:val="32"/>
+          <w:szCs w:val="32"/>
+        </w:rPr>
+      </w:pPr>
+      <w:r>
+        <w:rPr>
+          <w:sz w:val="32"/>
+          <w:szCs w:val="32"/>
+        </w:rPr>
+        <w:t>Création et exécution des migrations</w:t>
+      </w:r>
+    </w:p>
+    <w:p>
+      <w:pPr>
+        <w:pStyle w:val="Paragraphedeliste"/>
+        <w:numPr>
+          <w:ilvl w:val="1"/>
+          <w:numId w:val="4"/>
+        </w:numPr>
+        <w:rPr>
+          <w:sz w:val="32"/>
+          <w:szCs w:val="32"/>
+        </w:rPr>
+      </w:pPr>
+      <w:r>
+        <w:rPr>
+          <w:sz w:val="32"/>
+          <w:szCs w:val="32"/>
+        </w:rPr>
         <w:t>Insertion de données de tests</w:t>
       </w:r>
     </w:p>
@@ -314,23 +273,7 @@
           <w:sz w:val="32"/>
           <w:szCs w:val="32"/>
         </w:rPr>
-        <w:t xml:space="preserve">Création d’une méthode dans </w:t>
-      </w:r>
-      <w:proofErr w:type="spellStart"/>
-      <w:r>
-        <w:rPr>
-          <w:sz w:val="32"/>
-          <w:szCs w:val="32"/>
-        </w:rPr>
-        <w:t>ProductController</w:t>
-      </w:r>
-      <w:proofErr w:type="spellEnd"/>
-      <w:r>
-        <w:rPr>
-          <w:sz w:val="32"/>
-          <w:szCs w:val="32"/>
-        </w:rPr>
-        <w:t xml:space="preserve"> (+route)</w:t>
+        <w:t>Création d’une méthode dans ProductController (+route)</w:t>
       </w:r>
     </w:p>
     <w:p>
@@ -350,23 +293,7 @@
           <w:sz w:val="32"/>
           <w:szCs w:val="32"/>
         </w:rPr>
-        <w:t xml:space="preserve">Récupération du </w:t>
-      </w:r>
-      <w:proofErr w:type="spellStart"/>
-      <w:r>
-        <w:rPr>
-          <w:sz w:val="32"/>
-          <w:szCs w:val="32"/>
-        </w:rPr>
-        <w:t>Repository</w:t>
-      </w:r>
-      <w:proofErr w:type="spellEnd"/>
-      <w:r>
-        <w:rPr>
-          <w:sz w:val="32"/>
-          <w:szCs w:val="32"/>
-        </w:rPr>
-        <w:t xml:space="preserve"> des produits</w:t>
+        <w:t>Récupération du Repository des produits</w:t>
       </w:r>
     </w:p>
     <w:p>
@@ -386,23 +313,7 @@
           <w:sz w:val="32"/>
           <w:szCs w:val="32"/>
         </w:rPr>
-        <w:t>Utilisation de « </w:t>
-      </w:r>
-      <w:proofErr w:type="spellStart"/>
-      <w:r>
-        <w:rPr>
-          <w:sz w:val="32"/>
-          <w:szCs w:val="32"/>
-        </w:rPr>
-        <w:t>findAll</w:t>
-      </w:r>
-      <w:proofErr w:type="spellEnd"/>
-      <w:r>
-        <w:rPr>
-          <w:sz w:val="32"/>
-          <w:szCs w:val="32"/>
-        </w:rPr>
-        <w:t> » pour récupérer tous les produits</w:t>
+        <w:t>Utilisation de « findAll » pour récupérer tous les produits</w:t>
       </w:r>
     </w:p>
     <w:p>
@@ -462,23 +373,7 @@
           <w:sz w:val="32"/>
           <w:szCs w:val="32"/>
         </w:rPr>
-        <w:t xml:space="preserve">Récupération du </w:t>
-      </w:r>
-      <w:proofErr w:type="spellStart"/>
-      <w:r>
-        <w:rPr>
-          <w:sz w:val="32"/>
-          <w:szCs w:val="32"/>
-        </w:rPr>
-        <w:t>template</w:t>
-      </w:r>
-      <w:proofErr w:type="spellEnd"/>
-      <w:r>
-        <w:rPr>
-          <w:sz w:val="32"/>
-          <w:szCs w:val="32"/>
-        </w:rPr>
-        <w:t xml:space="preserve"> d’affichage des produits</w:t>
+        <w:t>Récupération du template d’affichage des produits</w:t>
       </w:r>
     </w:p>
     <w:p>
@@ -498,17 +393,8 @@
           <w:sz w:val="32"/>
           <w:szCs w:val="32"/>
         </w:rPr>
-        <w:t xml:space="preserve">Adaptation du </w:t>
-      </w:r>
-      <w:proofErr w:type="spellStart"/>
-      <w:r>
-        <w:rPr>
-          <w:sz w:val="32"/>
-          <w:szCs w:val="32"/>
-        </w:rPr>
-        <w:t>template</w:t>
-      </w:r>
-      <w:proofErr w:type="spellEnd"/>
+        <w:t>Adaptation du template</w:t>
+      </w:r>
     </w:p>
     <w:p>
       <w:pPr>

</xml_diff>